<commit_message>
Adicionando a parte do pedro
</commit_message>
<xml_diff>
--- a/Primeiro_Semestre/Aula_13/LISTA_CP3__AGOSTO_2024.docx
+++ b/Primeiro_Semestre/Aula_13/LISTA_CP3__AGOSTO_2024.docx
@@ -20,7 +20,7 @@
           <w:tcPr>
             <w:tcW w:w="657" w:type="dxa"/>
             <w:tcBorders>
-              <w:right w:val="nil"/>
+              <w:right w:val="single" w:sz="4" w:space="0" w:color="auto"/>
             </w:tcBorders>
           </w:tcPr>
           <w:p>
@@ -45,9 +45,9 @@
           <w:tcPr>
             <w:tcW w:w="1190" w:type="dxa"/>
             <w:tcBorders>
-              <w:left w:val="nil"/>
+              <w:left w:val="single" w:sz="4" w:space="0" w:color="auto"/>
             </w:tcBorders>
-            <w:shd w:val="clear" w:color="auto" w:fill="D9E2F3"/>
+            <w:shd w:val="clear" w:color="auto" w:fill="auto"/>
           </w:tcPr>
           <w:p>
             <w:pPr>
@@ -71,7 +71,7 @@
           <w:tcPr>
             <w:tcW w:w="870" w:type="dxa"/>
             <w:tcBorders>
-              <w:right w:val="nil"/>
+              <w:right w:val="single" w:sz="4" w:space="0" w:color="auto"/>
             </w:tcBorders>
           </w:tcPr>
           <w:p>
@@ -96,9 +96,9 @@
           <w:tcPr>
             <w:tcW w:w="6463" w:type="dxa"/>
             <w:tcBorders>
-              <w:left w:val="nil"/>
+              <w:left w:val="single" w:sz="4" w:space="0" w:color="auto"/>
             </w:tcBorders>
-            <w:shd w:val="clear" w:color="auto" w:fill="D9E2F3"/>
+            <w:shd w:val="clear" w:color="auto" w:fill="auto"/>
           </w:tcPr>
           <w:p>
             <w:pPr>
@@ -119,6 +119,204 @@
           </w:p>
         </w:tc>
       </w:tr>
+      <w:tr>
+        <w:tc>
+          <w:tcPr>
+            <w:tcW w:w="657" w:type="dxa"/>
+          </w:tcPr>
+          <w:p>
+            <w:pPr>
+              <w:rPr>
+                <w:rFonts w:ascii="Times New Roman" w:eastAsia="Calibri" w:hAnsi="Times New Roman" w:cs="Times New Roman"/>
+                <w:sz w:val="24"/>
+                <w:szCs w:val="24"/>
+              </w:rPr>
+            </w:pPr>
+            <w:r>
+              <w:rPr>
+                <w:rFonts w:ascii="Times New Roman" w:eastAsia="Calibri" w:hAnsi="Times New Roman" w:cs="Times New Roman"/>
+                <w:sz w:val="24"/>
+                <w:szCs w:val="24"/>
+              </w:rPr>
+              <w:t>RM:</w:t>
+            </w:r>
+          </w:p>
+        </w:tc>
+        <w:tc>
+          <w:tcPr>
+            <w:tcW w:w="1190" w:type="dxa"/>
+          </w:tcPr>
+          <w:p>
+            <w:pPr>
+              <w:rPr>
+                <w:rFonts w:ascii="Times New Roman" w:eastAsia="Calibri" w:hAnsi="Times New Roman" w:cs="Times New Roman"/>
+                <w:sz w:val="24"/>
+                <w:szCs w:val="24"/>
+              </w:rPr>
+            </w:pPr>
+            <w:r>
+              <w:rPr>
+                <w:rFonts w:ascii="Times New Roman" w:eastAsia="Calibri" w:hAnsi="Times New Roman" w:cs="Times New Roman"/>
+                <w:sz w:val="24"/>
+                <w:szCs w:val="24"/>
+              </w:rPr>
+              <w:t>553874</w:t>
+            </w:r>
+          </w:p>
+        </w:tc>
+        <w:tc>
+          <w:tcPr>
+            <w:tcW w:w="870" w:type="dxa"/>
+          </w:tcPr>
+          <w:p>
+            <w:pPr>
+              <w:rPr>
+                <w:rFonts w:ascii="Times New Roman" w:eastAsia="Calibri" w:hAnsi="Times New Roman" w:cs="Times New Roman"/>
+                <w:sz w:val="24"/>
+                <w:szCs w:val="24"/>
+              </w:rPr>
+            </w:pPr>
+            <w:r>
+              <w:rPr>
+                <w:rFonts w:ascii="Times New Roman" w:eastAsia="Calibri" w:hAnsi="Times New Roman" w:cs="Times New Roman"/>
+                <w:sz w:val="24"/>
+                <w:szCs w:val="24"/>
+              </w:rPr>
+              <w:t>Nome:</w:t>
+            </w:r>
+          </w:p>
+        </w:tc>
+        <w:tc>
+          <w:tcPr>
+            <w:tcW w:w="6463" w:type="dxa"/>
+          </w:tcPr>
+          <w:p>
+            <w:pPr>
+              <w:rPr>
+                <w:rFonts w:ascii="Times New Roman" w:eastAsia="Calibri" w:hAnsi="Times New Roman" w:cs="Times New Roman"/>
+                <w:sz w:val="24"/>
+                <w:szCs w:val="24"/>
+              </w:rPr>
+            </w:pPr>
+            <w:r>
+              <w:rPr>
+                <w:rFonts w:ascii="Times New Roman" w:eastAsia="Calibri" w:hAnsi="Times New Roman" w:cs="Times New Roman"/>
+                <w:sz w:val="24"/>
+                <w:szCs w:val="24"/>
+              </w:rPr>
+              <w:t xml:space="preserve">Larissa </w:t>
+            </w:r>
+            <w:proofErr w:type="spellStart"/>
+            <w:r>
+              <w:rPr>
+                <w:rFonts w:ascii="Times New Roman" w:eastAsia="Calibri" w:hAnsi="Times New Roman" w:cs="Times New Roman"/>
+                <w:sz w:val="24"/>
+                <w:szCs w:val="24"/>
+              </w:rPr>
+              <w:t>lopes</w:t>
+            </w:r>
+            <w:proofErr w:type="spellEnd"/>
+            <w:r>
+              <w:rPr>
+                <w:rFonts w:ascii="Times New Roman" w:eastAsia="Calibri" w:hAnsi="Times New Roman" w:cs="Times New Roman"/>
+                <w:sz w:val="24"/>
+                <w:szCs w:val="24"/>
+              </w:rPr>
+              <w:t xml:space="preserve"> oliveira</w:t>
+            </w:r>
+          </w:p>
+        </w:tc>
+      </w:tr>
+      <w:tr>
+        <w:tc>
+          <w:tcPr>
+            <w:tcW w:w="657" w:type="dxa"/>
+          </w:tcPr>
+          <w:p>
+            <w:pPr>
+              <w:rPr>
+                <w:rFonts w:ascii="Times New Roman" w:eastAsia="Calibri" w:hAnsi="Times New Roman" w:cs="Times New Roman"/>
+                <w:sz w:val="24"/>
+                <w:szCs w:val="24"/>
+              </w:rPr>
+            </w:pPr>
+            <w:r>
+              <w:rPr>
+                <w:rFonts w:ascii="Times New Roman" w:eastAsia="Calibri" w:hAnsi="Times New Roman" w:cs="Times New Roman"/>
+                <w:sz w:val="24"/>
+                <w:szCs w:val="24"/>
+              </w:rPr>
+              <w:t>RM:</w:t>
+            </w:r>
+          </w:p>
+        </w:tc>
+        <w:tc>
+          <w:tcPr>
+            <w:tcW w:w="1190" w:type="dxa"/>
+          </w:tcPr>
+          <w:p>
+            <w:pPr>
+              <w:rPr>
+                <w:rFonts w:ascii="Times New Roman" w:eastAsia="Calibri" w:hAnsi="Times New Roman" w:cs="Times New Roman"/>
+                <w:sz w:val="24"/>
+                <w:szCs w:val="24"/>
+              </w:rPr>
+            </w:pPr>
+            <w:r>
+              <w:rPr>
+                <w:rFonts w:ascii="Times New Roman" w:eastAsia="Calibri" w:hAnsi="Times New Roman" w:cs="Times New Roman"/>
+                <w:sz w:val="24"/>
+                <w:szCs w:val="24"/>
+              </w:rPr>
+              <w:t>553874</w:t>
+            </w:r>
+          </w:p>
+        </w:tc>
+        <w:tc>
+          <w:tcPr>
+            <w:tcW w:w="870" w:type="dxa"/>
+          </w:tcPr>
+          <w:p>
+            <w:pPr>
+              <w:rPr>
+                <w:rFonts w:ascii="Times New Roman" w:eastAsia="Calibri" w:hAnsi="Times New Roman" w:cs="Times New Roman"/>
+                <w:sz w:val="24"/>
+                <w:szCs w:val="24"/>
+              </w:rPr>
+            </w:pPr>
+            <w:r>
+              <w:rPr>
+                <w:rFonts w:ascii="Times New Roman" w:eastAsia="Calibri" w:hAnsi="Times New Roman" w:cs="Times New Roman"/>
+                <w:sz w:val="24"/>
+                <w:szCs w:val="24"/>
+              </w:rPr>
+              <w:t>Nome:</w:t>
+            </w:r>
+          </w:p>
+        </w:tc>
+        <w:tc>
+          <w:tcPr>
+            <w:tcW w:w="6463" w:type="dxa"/>
+          </w:tcPr>
+          <w:p>
+            <w:pPr>
+              <w:rPr>
+                <w:rFonts w:ascii="Times New Roman" w:eastAsia="Calibri" w:hAnsi="Times New Roman" w:cs="Times New Roman"/>
+                <w:sz w:val="24"/>
+                <w:szCs w:val="24"/>
+              </w:rPr>
+            </w:pPr>
+            <w:r>
+              <w:rPr>
+                <w:rFonts w:ascii="Times New Roman" w:eastAsia="Calibri" w:hAnsi="Times New Roman" w:cs="Times New Roman"/>
+                <w:sz w:val="24"/>
+                <w:szCs w:val="24"/>
+              </w:rPr>
+              <w:t>Pedro Luiz Prado</w:t>
+            </w:r>
+          </w:p>
+        </w:tc>
+      </w:tr>
     </w:tbl>
     <w:p>
       <w:pPr>
@@ -405,7 +603,15 @@
         <w:t>Descrição</w:t>
       </w:r>
       <w:r>
-        <w:t xml:space="preserve">: Crie uma procedure chamada listar_pedidos_cliente que recebe o código de um cliente e exibe seus pedidos e valores. Se o cliente não existir, lance uma exceção personalizada. Use um </w:t>
+        <w:t xml:space="preserve">: Crie uma procedure chamada </w:t>
+      </w:r>
+      <w:proofErr w:type="spellStart"/>
+      <w:r>
+        <w:t>listar_pedidos_cliente</w:t>
+      </w:r>
+      <w:proofErr w:type="spellEnd"/>
+      <w:r>
+        <w:t xml:space="preserve"> que recebe o código de um cliente e exibe seus pedidos e valores. Se o cliente não existir, lance uma exceção personalizada. Use um </w:t>
       </w:r>
       <w:r>
         <w:rPr>
@@ -478,7 +684,15 @@
         <w:t>JOIN</w:t>
       </w:r>
       <w:r>
-        <w:t>: Use INNER JOIN para combinar pedido com historico_pedido.</w:t>
+        <w:t xml:space="preserve">: Use INNER JOIN para combinar pedido com </w:t>
+      </w:r>
+      <w:proofErr w:type="spellStart"/>
+      <w:r>
+        <w:t>historico_pedido</w:t>
+      </w:r>
+      <w:proofErr w:type="spellEnd"/>
+      <w:r>
+        <w:t>.</w:t>
       </w:r>
     </w:p>
     <w:p>
@@ -553,7 +767,15 @@
         <w:t>Descrição</w:t>
       </w:r>
       <w:r>
-        <w:t xml:space="preserve">: Desenvolva uma função chamada calcular_estoque_total que retorna o estoque total dos produtos ativos. Lance uma exceção se não houver produtos ativos. Use </w:t>
+        <w:t xml:space="preserve">: Desenvolva uma função chamada </w:t>
+      </w:r>
+      <w:proofErr w:type="spellStart"/>
+      <w:r>
+        <w:t>calcular_estoque_total</w:t>
+      </w:r>
+      <w:proofErr w:type="spellEnd"/>
+      <w:r>
+        <w:t xml:space="preserve"> que retorna o estoque total dos produtos ativos. Lance uma exceção se não houver produtos ativos. Use </w:t>
       </w:r>
       <w:r>
         <w:rPr>
@@ -623,10 +845,19 @@
           <w:b/>
           <w:bCs/>
         </w:rPr>
+        <w:lastRenderedPageBreak/>
         <w:t>JOIN</w:t>
       </w:r>
       <w:r>
-        <w:t>: Utilize LEFT JOIN entre produto e estoque_produto.</w:t>
+        <w:t xml:space="preserve">: Utilize LEFT JOIN entre produto e </w:t>
+      </w:r>
+      <w:proofErr w:type="spellStart"/>
+      <w:r>
+        <w:t>estoque_produto</w:t>
+      </w:r>
+      <w:proofErr w:type="spellEnd"/>
+      <w:r>
+        <w:t>.</w:t>
       </w:r>
     </w:p>
     <w:p>
@@ -642,7 +873,6 @@
           <w:b/>
           <w:bCs/>
         </w:rPr>
-        <w:lastRenderedPageBreak/>
         <w:t>LOOP</w:t>
       </w:r>
       <w:r>
@@ -702,7 +932,15 @@
         <w:t>Descrição</w:t>
       </w:r>
       <w:r>
-        <w:t xml:space="preserve">: Crie uma procedure chamada atualizar_preco_estado que aumenta o preço dos produtos comprados por clientes de um estado específico. Se o estado não tiver clientes, lance uma exceção. Utilize um </w:t>
+        <w:t xml:space="preserve">: Crie uma procedure chamada </w:t>
+      </w:r>
+      <w:proofErr w:type="spellStart"/>
+      <w:r>
+        <w:t>atualizar_preco_estado</w:t>
+      </w:r>
+      <w:proofErr w:type="spellEnd"/>
+      <w:r>
+        <w:t xml:space="preserve"> que aumenta o preço dos produtos comprados por clientes de um estado específico. Se o estado não tiver clientes, lance uma exceção. Utilize um </w:t>
       </w:r>
       <w:r>
         <w:rPr>
@@ -782,7 +1020,35 @@
         <w:rPr>
           <w:lang w:val="en-US"/>
         </w:rPr>
-        <w:t>: Use INNER JOIN entre cliente e produto.</w:t>
+        <w:t xml:space="preserve">: Use INNER JOIN entre </w:t>
+      </w:r>
+      <w:proofErr w:type="spellStart"/>
+      <w:r>
+        <w:rPr>
+          <w:lang w:val="en-US"/>
+        </w:rPr>
+        <w:t>cliente</w:t>
+      </w:r>
+      <w:proofErr w:type="spellEnd"/>
+      <w:r>
+        <w:rPr>
+          <w:lang w:val="en-US"/>
+        </w:rPr>
+        <w:t xml:space="preserve"> e </w:t>
+      </w:r>
+      <w:proofErr w:type="spellStart"/>
+      <w:r>
+        <w:rPr>
+          <w:lang w:val="en-US"/>
+        </w:rPr>
+        <w:t>produto</w:t>
+      </w:r>
+      <w:proofErr w:type="spellEnd"/>
+      <w:r>
+        <w:rPr>
+          <w:lang w:val="en-US"/>
+        </w:rPr>
+        <w:t>.</w:t>
       </w:r>
     </w:p>
     <w:p>
@@ -857,7 +1123,15 @@
         <w:t>Descrição</w:t>
       </w:r>
       <w:r>
-        <w:t xml:space="preserve">: Desenvolva uma função chamada contar_pedidos_cancelados que recebe o código de um cliente e conta seus pedidos cancelados. Lance uma exceção se o cliente não tiver pedidos. Utilize um </w:t>
+        <w:t xml:space="preserve">: Desenvolva uma função chamada </w:t>
+      </w:r>
+      <w:proofErr w:type="spellStart"/>
+      <w:r>
+        <w:t>contar_pedidos_cancelados</w:t>
+      </w:r>
+      <w:proofErr w:type="spellEnd"/>
+      <w:r>
+        <w:t xml:space="preserve"> que recebe o código de um cliente e conta seus pedidos cancelados. Lance uma exceção se o cliente não tiver pedidos. Utilize um </w:t>
       </w:r>
       <w:r>
         <w:rPr>
@@ -937,7 +1211,35 @@
         <w:rPr>
           <w:lang w:val="en-US"/>
         </w:rPr>
-        <w:t>: Use INNER JOIN entre cliente e pedido.</w:t>
+        <w:t xml:space="preserve">: Use INNER JOIN entre </w:t>
+      </w:r>
+      <w:proofErr w:type="spellStart"/>
+      <w:r>
+        <w:rPr>
+          <w:lang w:val="en-US"/>
+        </w:rPr>
+        <w:t>cliente</w:t>
+      </w:r>
+      <w:proofErr w:type="spellEnd"/>
+      <w:r>
+        <w:rPr>
+          <w:lang w:val="en-US"/>
+        </w:rPr>
+        <w:t xml:space="preserve"> e </w:t>
+      </w:r>
+      <w:proofErr w:type="spellStart"/>
+      <w:r>
+        <w:rPr>
+          <w:lang w:val="en-US"/>
+        </w:rPr>
+        <w:t>pedido</w:t>
+      </w:r>
+      <w:proofErr w:type="spellEnd"/>
+      <w:r>
+        <w:rPr>
+          <w:lang w:val="en-US"/>
+        </w:rPr>
+        <w:t>.</w:t>
       </w:r>
     </w:p>
     <w:p>
@@ -1012,7 +1314,15 @@
         <w:t>Descrição</w:t>
       </w:r>
       <w:r>
-        <w:t xml:space="preserve">: Crie uma procedure chamada listar_produtos_em_estoque_minimo que exibe produtos com estoque acima de um valor mínimo. Se não houver produtos suficientes, lance uma exceção. Utilize um </w:t>
+        <w:t xml:space="preserve">: Crie uma procedure chamada </w:t>
+      </w:r>
+      <w:proofErr w:type="spellStart"/>
+      <w:r>
+        <w:t>listar_produtos_em_estoque_minimo</w:t>
+      </w:r>
+      <w:proofErr w:type="spellEnd"/>
+      <w:r>
+        <w:t xml:space="preserve"> que exibe produtos com estoque acima de um valor mínimo. Se não houver produtos suficientes, lance uma exceção. Utilize um </w:t>
       </w:r>
       <w:r>
         <w:rPr>
@@ -1063,6 +1373,7 @@
           <w:b/>
           <w:bCs/>
         </w:rPr>
+        <w:lastRenderedPageBreak/>
         <w:t>Exceção</w:t>
       </w:r>
       <w:r>
@@ -1082,11 +1393,18 @@
           <w:b/>
           <w:bCs/>
         </w:rPr>
-        <w:lastRenderedPageBreak/>
         <w:t>JOIN</w:t>
       </w:r>
       <w:r>
-        <w:t>: Use LEFT JOIN entre produto e estoque_produto.</w:t>
+        <w:t xml:space="preserve">: Use LEFT JOIN entre produto e </w:t>
+      </w:r>
+      <w:proofErr w:type="spellStart"/>
+      <w:r>
+        <w:t>estoque_produto</w:t>
+      </w:r>
+      <w:proofErr w:type="spellEnd"/>
+      <w:r>
+        <w:t>.</w:t>
       </w:r>
     </w:p>
     <w:p>
@@ -1161,7 +1479,20 @@
         <w:t>Descrição</w:t>
       </w:r>
       <w:r>
-        <w:t xml:space="preserve">: Desenvolva uma função chamada media_desconto_pedido que calcula a média dos descontos aplicados aos pedidos de um cliente. Lance uma exceção caso o cliente não tenha descontos aplicados. Utilize um </w:t>
+        <w:t xml:space="preserve">: Desenvolva uma função chamada </w:t>
+      </w:r>
+      <w:proofErr w:type="spellStart"/>
+      <w:proofErr w:type="gramStart"/>
+      <w:r>
+        <w:t>media</w:t>
+      </w:r>
+      <w:proofErr w:type="gramEnd"/>
+      <w:r>
+        <w:t>_desconto_pedido</w:t>
+      </w:r>
+      <w:proofErr w:type="spellEnd"/>
+      <w:r>
+        <w:t xml:space="preserve"> que calcula a média dos descontos aplicados aos pedidos de um cliente. Lance uma exceção caso o cliente não tenha descontos aplicados. Utilize um </w:t>
       </w:r>
       <w:r>
         <w:rPr>
@@ -1234,7 +1565,15 @@
         <w:t>JOIN</w:t>
       </w:r>
       <w:r>
-        <w:t>: Use INNER JOIN entre pedido e historico_pedido.</w:t>
+        <w:t xml:space="preserve">: Use INNER JOIN entre pedido e </w:t>
+      </w:r>
+      <w:proofErr w:type="spellStart"/>
+      <w:r>
+        <w:t>historico_pedido</w:t>
+      </w:r>
+      <w:proofErr w:type="spellEnd"/>
+      <w:r>
+        <w:t>.</w:t>
       </w:r>
     </w:p>
     <w:p>
@@ -1309,7 +1648,15 @@
         <w:t>Descrição</w:t>
       </w:r>
       <w:r>
-        <w:t xml:space="preserve">: Crie uma procedure chamada atualizar_estoque_produto que recebe o código de um produto e a quantidade a ser adicionada. Caso a quantidade final seja negativa, ajuste para zero e lance uma exceção. Utilize um </w:t>
+        <w:t xml:space="preserve">: Crie uma procedure chamada </w:t>
+      </w:r>
+      <w:proofErr w:type="spellStart"/>
+      <w:r>
+        <w:t>atualizar_estoque_produto</w:t>
+      </w:r>
+      <w:proofErr w:type="spellEnd"/>
+      <w:r>
+        <w:t xml:space="preserve"> que recebe o código de um produto e a quantidade a ser adicionada. Caso a quantidade final seja negativa, ajuste para zero e lance uma exceção. Utilize um </w:t>
       </w:r>
       <w:r>
         <w:rPr>
@@ -1382,7 +1729,15 @@
         <w:t>JOIN</w:t>
       </w:r>
       <w:r>
-        <w:t>: Use INNER JOIN entre produto e estoque_produto.</w:t>
+        <w:t xml:space="preserve">: Use INNER JOIN entre produto e </w:t>
+      </w:r>
+      <w:proofErr w:type="spellStart"/>
+      <w:r>
+        <w:t>estoque_produto</w:t>
+      </w:r>
+      <w:proofErr w:type="spellEnd"/>
+      <w:r>
+        <w:t>.</w:t>
       </w:r>
     </w:p>
     <w:p>
@@ -1457,7 +1812,20 @@
         <w:t>Descrição</w:t>
       </w:r>
       <w:r>
-        <w:t xml:space="preserve">: Desenvolva uma função chamada media_itens_por_pedido que calcula a média de itens nos pedidos de um cliente. Lance uma exceção caso o cliente não tenha pedidos. Use um </w:t>
+        <w:t xml:space="preserve">: Desenvolva uma função chamada </w:t>
+      </w:r>
+      <w:proofErr w:type="spellStart"/>
+      <w:proofErr w:type="gramStart"/>
+      <w:r>
+        <w:t>media</w:t>
+      </w:r>
+      <w:proofErr w:type="gramEnd"/>
+      <w:r>
+        <w:t>_itens_por_pedido</w:t>
+      </w:r>
+      <w:proofErr w:type="spellEnd"/>
+      <w:r>
+        <w:t xml:space="preserve"> que calcula a média de itens nos pedidos de um cliente. Lance uma exceção caso o cliente não tenha pedidos. Use um </w:t>
       </w:r>
       <w:r>
         <w:rPr>
@@ -1508,6 +1876,7 @@
           <w:b/>
           <w:bCs/>
         </w:rPr>
+        <w:lastRenderedPageBreak/>
         <w:t>Exceção</w:t>
       </w:r>
       <w:r>
@@ -1531,14 +1900,41 @@
           <w:bCs/>
           <w:lang w:val="en-US"/>
         </w:rPr>
-        <w:lastRenderedPageBreak/>
         <w:t>JOIN</w:t>
       </w:r>
       <w:r>
         <w:rPr>
           <w:lang w:val="en-US"/>
         </w:rPr>
-        <w:t>: Use INNER JOIN entre cliente e pedido.</w:t>
+        <w:t xml:space="preserve">: Use INNER JOIN entre </w:t>
+      </w:r>
+      <w:proofErr w:type="spellStart"/>
+      <w:r>
+        <w:rPr>
+          <w:lang w:val="en-US"/>
+        </w:rPr>
+        <w:t>cliente</w:t>
+      </w:r>
+      <w:proofErr w:type="spellEnd"/>
+      <w:r>
+        <w:rPr>
+          <w:lang w:val="en-US"/>
+        </w:rPr>
+        <w:t xml:space="preserve"> e </w:t>
+      </w:r>
+      <w:proofErr w:type="spellStart"/>
+      <w:r>
+        <w:rPr>
+          <w:lang w:val="en-US"/>
+        </w:rPr>
+        <w:t>pedido</w:t>
+      </w:r>
+      <w:proofErr w:type="spellEnd"/>
+      <w:r>
+        <w:rPr>
+          <w:lang w:val="en-US"/>
+        </w:rPr>
+        <w:t>.</w:t>
       </w:r>
     </w:p>
     <w:p>
@@ -1613,7 +2009,15 @@
         <w:t>Descrição</w:t>
       </w:r>
       <w:r>
-        <w:t xml:space="preserve">: Crie uma procedure chamada listar_clientes_pedidos_acima_valor que exibe os clientes com pedidos acima de um valor especificado. Lance uma exceção se nenhum cliente for encontrado. Utilize um </w:t>
+        <w:t xml:space="preserve">: Crie uma procedure chamada </w:t>
+      </w:r>
+      <w:proofErr w:type="spellStart"/>
+      <w:r>
+        <w:t>listar_clientes_pedidos_acima_valor</w:t>
+      </w:r>
+      <w:proofErr w:type="spellEnd"/>
+      <w:r>
+        <w:t xml:space="preserve"> que exibe os clientes com pedidos acima de um valor especificado. Lance uma exceção se nenhum cliente for encontrado. Utilize um </w:t>
       </w:r>
       <w:r>
         <w:rPr>
@@ -1686,7 +2090,15 @@
         <w:t>JOIN</w:t>
       </w:r>
       <w:r>
-        <w:t>: Utilize INNER JOIN entre cliente e historico_pedido.</w:t>
+        <w:t xml:space="preserve">: Utilize INNER JOIN entre cliente e </w:t>
+      </w:r>
+      <w:proofErr w:type="spellStart"/>
+      <w:r>
+        <w:t>historico_pedido</w:t>
+      </w:r>
+      <w:proofErr w:type="spellEnd"/>
+      <w:r>
+        <w:t>.</w:t>
       </w:r>
     </w:p>
     <w:p>
@@ -1761,7 +2173,15 @@
         <w:t>Descrição</w:t>
       </w:r>
       <w:r>
-        <w:t xml:space="preserve">: Desenvolva uma função chamada calcular_estoque_tipo_produto que recebe o tipo de produto e retorna o total em estoque. Lance uma exceção se não houver produtos desse tipo em estoque. Use um </w:t>
+        <w:t xml:space="preserve">: Desenvolva uma função chamada </w:t>
+      </w:r>
+      <w:proofErr w:type="spellStart"/>
+      <w:r>
+        <w:t>calcular_estoque_tipo_produto</w:t>
+      </w:r>
+      <w:proofErr w:type="spellEnd"/>
+      <w:r>
+        <w:t xml:space="preserve"> que recebe o tipo de produto e retorna o total em estoque. Lance uma exceção se não houver produtos desse tipo em estoque. Use um </w:t>
       </w:r>
       <w:r>
         <w:rPr>
@@ -1834,7 +2254,15 @@
         <w:t>JOIN</w:t>
       </w:r>
       <w:r>
-        <w:t>: Use INNER JOIN entre produto e estoque_produto.</w:t>
+        <w:t xml:space="preserve">: Use INNER JOIN entre produto e </w:t>
+      </w:r>
+      <w:proofErr w:type="spellStart"/>
+      <w:r>
+        <w:t>estoque_produto</w:t>
+      </w:r>
+      <w:proofErr w:type="spellEnd"/>
+      <w:r>
+        <w:t>.</w:t>
       </w:r>
     </w:p>
     <w:p>
@@ -2012,7 +2440,7 @@
               <v:shape id="_x0000_i1034" type="#_x0000_t75" alt="" style="width:86.4pt;height:57.6pt;mso-width-percent:0;mso-height-percent:0;mso-width-percent:0;mso-height-percent:0">
                 <v:imagedata r:id="rId1" o:title=""/>
               </v:shape>
-              <o:OLEObject Type="Embed" ProgID="PBrush" ShapeID="_x0000_i1034" DrawAspect="Content" ObjectID="_1791898244" r:id="rId2"/>
+              <o:OLEObject Type="Embed" ProgID="PBrush" ShapeID="_x0000_i1034" DrawAspect="Content" ObjectID="_1792474636" r:id="rId2"/>
             </w:object>
           </w:r>
         </w:p>
@@ -2071,19 +2499,36 @@
               <w:bCs/>
             </w:rPr>
           </w:pPr>
+          <w:proofErr w:type="spellStart"/>
           <w:r>
             <w:rPr>
               <w:b/>
               <w:bCs/>
             </w:rPr>
-            <w:t xml:space="preserve">Check Point </w:t>
+            <w:t>Check</w:t>
+          </w:r>
+          <w:proofErr w:type="spellEnd"/>
+          <w:r>
+            <w:rPr>
+              <w:b/>
+              <w:bCs/>
+            </w:rPr>
+            <w:t xml:space="preserve"> Point </w:t>
           </w:r>
           <w:r>
             <w:rPr>
               <w:b/>
               <w:bCs/>
             </w:rPr>
-            <w:t>3 –</w:t>
+            <w:t xml:space="preserve">3 </w:t>
+          </w:r>
+          <w:proofErr w:type="gramStart"/>
+          <w:r>
+            <w:rPr>
+              <w:b/>
+              <w:bCs/>
+            </w:rPr>
+            <w:t>–</w:t>
           </w:r>
           <w:r>
             <w:rPr>
@@ -2106,6 +2551,7 @@
             </w:rPr>
             <w:t>2</w:t>
           </w:r>
+          <w:proofErr w:type="gramEnd"/>
           <w:r>
             <w:rPr>
               <w:b/>
@@ -6536,7 +6982,6 @@
   <w:style w:type="character" w:default="1" w:styleId="Fontepargpadro">
     <w:name w:val="Default Paragraph Font"/>
     <w:uiPriority w:val="1"/>
-    <w:semiHidden/>
     <w:unhideWhenUsed/>
   </w:style>
   <w:style w:type="table" w:default="1" w:styleId="Tabelanormal">
@@ -7252,6 +7697,14 @@
 </file>
 
 <file path=customXml/item2.xml><?xml version="1.0" encoding="utf-8"?>
+<p:properties xmlns:p="http://schemas.microsoft.com/office/2006/metadata/properties" xmlns:xsi="http://www.w3.org/2001/XMLSchema-instance" xmlns:pc="http://schemas.microsoft.com/office/infopath/2007/PartnerControls">
+  <documentManagement>
+    <_activity xmlns="3c1dc2a5-f87b-4340-a568-c485be23fc77" xsi:nil="true"/>
+  </documentManagement>
+</p:properties>
+</file>
+
+<file path=customXml/item3.xml><?xml version="1.0" encoding="utf-8"?>
 <ct:contentTypeSchema xmlns:ct="http://schemas.microsoft.com/office/2006/metadata/contentType" xmlns:ma="http://schemas.microsoft.com/office/2006/metadata/properties/metaAttributes" ct:_="" ma:_="" ma:contentTypeName="Documento" ma:contentTypeID="0x01010025E8FFB4BADE9C4AA27420827F0B6B02" ma:contentTypeVersion="13" ma:contentTypeDescription="Crie um novo documento." ma:contentTypeScope="" ma:versionID="f629b74fdaa9dc64896cb26b50e9ce22">
   <xsd:schema xmlns:xsd="http://www.w3.org/2001/XMLSchema" xmlns:xs="http://www.w3.org/2001/XMLSchema" xmlns:p="http://schemas.microsoft.com/office/2006/metadata/properties" xmlns:ns3="3c1dc2a5-f87b-4340-a568-c485be23fc77" xmlns:ns4="2252625f-9dae-43d1-b737-452d42f6f3f1" targetNamespace="http://schemas.microsoft.com/office/2006/metadata/properties" ma:root="true" ma:fieldsID="35756b7f589bc3d23c3c66d76faca117" ns3:_="" ns4:_="">
     <xsd:import namespace="3c1dc2a5-f87b-4340-a568-c485be23fc77"/>
@@ -7472,14 +7925,6 @@
 </ct:contentTypeSchema>
 </file>
 
-<file path=customXml/item3.xml><?xml version="1.0" encoding="utf-8"?>
-<p:properties xmlns:p="http://schemas.microsoft.com/office/2006/metadata/properties" xmlns:xsi="http://www.w3.org/2001/XMLSchema-instance" xmlns:pc="http://schemas.microsoft.com/office/infopath/2007/PartnerControls">
-  <documentManagement>
-    <_activity xmlns="3c1dc2a5-f87b-4340-a568-c485be23fc77" xsi:nil="true"/>
-  </documentManagement>
-</p:properties>
-</file>
-
 <file path=customXml/itemProps1.xml><?xml version="1.0" encoding="utf-8"?>
 <ds:datastoreItem xmlns:ds="http://schemas.openxmlformats.org/officeDocument/2006/customXml" ds:itemID="{0826DA33-E4E3-4239-8B5C-36C8E272A03B}">
   <ds:schemaRefs>
@@ -7489,6 +7934,16 @@
 </file>
 
 <file path=customXml/itemProps2.xml><?xml version="1.0" encoding="utf-8"?>
+<ds:datastoreItem xmlns:ds="http://schemas.openxmlformats.org/officeDocument/2006/customXml" ds:itemID="{B2275A3F-5A4F-4259-AE15-7C99B1ADF65E}">
+  <ds:schemaRefs>
+    <ds:schemaRef ds:uri="http://schemas.microsoft.com/office/2006/metadata/properties"/>
+    <ds:schemaRef ds:uri="http://schemas.microsoft.com/office/infopath/2007/PartnerControls"/>
+    <ds:schemaRef ds:uri="3c1dc2a5-f87b-4340-a568-c485be23fc77"/>
+  </ds:schemaRefs>
+</ds:datastoreItem>
+</file>
+
+<file path=customXml/itemProps3.xml><?xml version="1.0" encoding="utf-8"?>
 <ds:datastoreItem xmlns:ds="http://schemas.openxmlformats.org/officeDocument/2006/customXml" ds:itemID="{23639156-D4A7-4C07-B860-924F45EA2713}">
   <ds:schemaRefs>
     <ds:schemaRef ds:uri="http://schemas.microsoft.com/office/2006/metadata/contentType"/>
@@ -7505,14 +7960,4 @@
     <ds:schemaRef ds:uri="http://schemas.microsoft.com/internal/obd"/>
   </ds:schemaRefs>
 </ds:datastoreItem>
-</file>
-
-<file path=customXml/itemProps3.xml><?xml version="1.0" encoding="utf-8"?>
-<ds:datastoreItem xmlns:ds="http://schemas.openxmlformats.org/officeDocument/2006/customXml" ds:itemID="{B2275A3F-5A4F-4259-AE15-7C99B1ADF65E}">
-  <ds:schemaRefs>
-    <ds:schemaRef ds:uri="http://schemas.microsoft.com/office/2006/metadata/properties"/>
-    <ds:schemaRef ds:uri="http://schemas.microsoft.com/office/infopath/2007/PartnerControls"/>
-    <ds:schemaRef ds:uri="3c1dc2a5-f87b-4340-a568-c485be23fc77"/>
-  </ds:schemaRefs>
-</ds:datastoreItem>
 </file>
</xml_diff>

<commit_message>
Adicionando os prints de compilação
</commit_message>
<xml_diff>
--- a/Primeiro_Semestre/Aula_13/LISTA_CP3__AGOSTO_2024.docx
+++ b/Primeiro_Semestre/Aula_13/LISTA_CP3__AGOSTO_2024.docx
@@ -204,25 +204,7 @@
                 <w:sz w:val="24"/>
                 <w:szCs w:val="24"/>
               </w:rPr>
-              <w:t xml:space="preserve">Larissa </w:t>
-            </w:r>
-            <w:proofErr w:type="spellStart"/>
-            <w:r>
-              <w:rPr>
-                <w:rFonts w:ascii="Times New Roman" w:eastAsia="Calibri" w:hAnsi="Times New Roman" w:cs="Times New Roman"/>
-                <w:sz w:val="24"/>
-                <w:szCs w:val="24"/>
-              </w:rPr>
-              <w:t>lopes</w:t>
-            </w:r>
-            <w:proofErr w:type="spellEnd"/>
-            <w:r>
-              <w:rPr>
-                <w:rFonts w:ascii="Times New Roman" w:eastAsia="Calibri" w:hAnsi="Times New Roman" w:cs="Times New Roman"/>
-                <w:sz w:val="24"/>
-                <w:szCs w:val="24"/>
-              </w:rPr>
-              <w:t xml:space="preserve"> oliveira</w:t>
+              <w:t>Larissa lopes oliveira</w:t>
             </w:r>
           </w:p>
         </w:tc>
@@ -603,15 +585,7 @@
         <w:t>Descrição</w:t>
       </w:r>
       <w:r>
-        <w:t xml:space="preserve">: Crie uma procedure chamada </w:t>
-      </w:r>
-      <w:proofErr w:type="spellStart"/>
-      <w:r>
-        <w:t>listar_pedidos_cliente</w:t>
-      </w:r>
-      <w:proofErr w:type="spellEnd"/>
-      <w:r>
-        <w:t xml:space="preserve"> que recebe o código de um cliente e exibe seus pedidos e valores. Se o cliente não existir, lance uma exceção personalizada. Use um </w:t>
+        <w:t xml:space="preserve">: Crie uma procedure chamada listar_pedidos_cliente que recebe o código de um cliente e exibe seus pedidos e valores. Se o cliente não existir, lance uma exceção personalizada. Use um </w:t>
       </w:r>
       <w:r>
         <w:rPr>
@@ -684,15 +658,7 @@
         <w:t>JOIN</w:t>
       </w:r>
       <w:r>
-        <w:t xml:space="preserve">: Use INNER JOIN para combinar pedido com </w:t>
-      </w:r>
-      <w:proofErr w:type="spellStart"/>
-      <w:r>
-        <w:t>historico_pedido</w:t>
-      </w:r>
-      <w:proofErr w:type="spellEnd"/>
-      <w:r>
-        <w:t>.</w:t>
+        <w:t>: Use INNER JOIN para combinar pedido com historico_pedido.</w:t>
       </w:r>
     </w:p>
     <w:p>
@@ -767,15 +733,7 @@
         <w:t>Descrição</w:t>
       </w:r>
       <w:r>
-        <w:t xml:space="preserve">: Desenvolva uma função chamada </w:t>
-      </w:r>
-      <w:proofErr w:type="spellStart"/>
-      <w:r>
-        <w:t>calcular_estoque_total</w:t>
-      </w:r>
-      <w:proofErr w:type="spellEnd"/>
-      <w:r>
-        <w:t xml:space="preserve"> que retorna o estoque total dos produtos ativos. Lance uma exceção se não houver produtos ativos. Use </w:t>
+        <w:t xml:space="preserve">: Desenvolva uma função chamada calcular_estoque_total que retorna o estoque total dos produtos ativos. Lance uma exceção se não houver produtos ativos. Use </w:t>
       </w:r>
       <w:r>
         <w:rPr>
@@ -849,15 +807,7 @@
         <w:t>JOIN</w:t>
       </w:r>
       <w:r>
-        <w:t xml:space="preserve">: Utilize LEFT JOIN entre produto e </w:t>
-      </w:r>
-      <w:proofErr w:type="spellStart"/>
-      <w:r>
-        <w:t>estoque_produto</w:t>
-      </w:r>
-      <w:proofErr w:type="spellEnd"/>
-      <w:r>
-        <w:t>.</w:t>
+        <w:t>: Utilize LEFT JOIN entre produto e estoque_produto.</w:t>
       </w:r>
     </w:p>
     <w:p>
@@ -932,15 +882,7 @@
         <w:t>Descrição</w:t>
       </w:r>
       <w:r>
-        <w:t xml:space="preserve">: Crie uma procedure chamada </w:t>
-      </w:r>
-      <w:proofErr w:type="spellStart"/>
-      <w:r>
-        <w:t>atualizar_preco_estado</w:t>
-      </w:r>
-      <w:proofErr w:type="spellEnd"/>
-      <w:r>
-        <w:t xml:space="preserve"> que aumenta o preço dos produtos comprados por clientes de um estado específico. Se o estado não tiver clientes, lance uma exceção. Utilize um </w:t>
+        <w:t xml:space="preserve">: Crie uma procedure chamada atualizar_preco_estado que aumenta o preço dos produtos comprados por clientes de um estado específico. Se o estado não tiver clientes, lance uma exceção. Utilize um </w:t>
       </w:r>
       <w:r>
         <w:rPr>
@@ -1020,35 +962,7 @@
         <w:rPr>
           <w:lang w:val="en-US"/>
         </w:rPr>
-        <w:t xml:space="preserve">: Use INNER JOIN entre </w:t>
-      </w:r>
-      <w:proofErr w:type="spellStart"/>
-      <w:r>
-        <w:rPr>
-          <w:lang w:val="en-US"/>
-        </w:rPr>
-        <w:t>cliente</w:t>
-      </w:r>
-      <w:proofErr w:type="spellEnd"/>
-      <w:r>
-        <w:rPr>
-          <w:lang w:val="en-US"/>
-        </w:rPr>
-        <w:t xml:space="preserve"> e </w:t>
-      </w:r>
-      <w:proofErr w:type="spellStart"/>
-      <w:r>
-        <w:rPr>
-          <w:lang w:val="en-US"/>
-        </w:rPr>
-        <w:t>produto</w:t>
-      </w:r>
-      <w:proofErr w:type="spellEnd"/>
-      <w:r>
-        <w:rPr>
-          <w:lang w:val="en-US"/>
-        </w:rPr>
-        <w:t>.</w:t>
+        <w:t>: Use INNER JOIN entre cliente e produto.</w:t>
       </w:r>
     </w:p>
     <w:p>
@@ -1123,15 +1037,7 @@
         <w:t>Descrição</w:t>
       </w:r>
       <w:r>
-        <w:t xml:space="preserve">: Desenvolva uma função chamada </w:t>
-      </w:r>
-      <w:proofErr w:type="spellStart"/>
-      <w:r>
-        <w:t>contar_pedidos_cancelados</w:t>
-      </w:r>
-      <w:proofErr w:type="spellEnd"/>
-      <w:r>
-        <w:t xml:space="preserve"> que recebe o código de um cliente e conta seus pedidos cancelados. Lance uma exceção se o cliente não tiver pedidos. Utilize um </w:t>
+        <w:t xml:space="preserve">: Desenvolva uma função chamada contar_pedidos_cancelados que recebe o código de um cliente e conta seus pedidos cancelados. Lance uma exceção se o cliente não tiver pedidos. Utilize um </w:t>
       </w:r>
       <w:r>
         <w:rPr>
@@ -1211,35 +1117,7 @@
         <w:rPr>
           <w:lang w:val="en-US"/>
         </w:rPr>
-        <w:t xml:space="preserve">: Use INNER JOIN entre </w:t>
-      </w:r>
-      <w:proofErr w:type="spellStart"/>
-      <w:r>
-        <w:rPr>
-          <w:lang w:val="en-US"/>
-        </w:rPr>
-        <w:t>cliente</w:t>
-      </w:r>
-      <w:proofErr w:type="spellEnd"/>
-      <w:r>
-        <w:rPr>
-          <w:lang w:val="en-US"/>
-        </w:rPr>
-        <w:t xml:space="preserve"> e </w:t>
-      </w:r>
-      <w:proofErr w:type="spellStart"/>
-      <w:r>
-        <w:rPr>
-          <w:lang w:val="en-US"/>
-        </w:rPr>
-        <w:t>pedido</w:t>
-      </w:r>
-      <w:proofErr w:type="spellEnd"/>
-      <w:r>
-        <w:rPr>
-          <w:lang w:val="en-US"/>
-        </w:rPr>
-        <w:t>.</w:t>
+        <w:t>: Use INNER JOIN entre cliente e pedido.</w:t>
       </w:r>
     </w:p>
     <w:p>
@@ -1314,15 +1192,7 @@
         <w:t>Descrição</w:t>
       </w:r>
       <w:r>
-        <w:t xml:space="preserve">: Crie uma procedure chamada </w:t>
-      </w:r>
-      <w:proofErr w:type="spellStart"/>
-      <w:r>
-        <w:t>listar_produtos_em_estoque_minimo</w:t>
-      </w:r>
-      <w:proofErr w:type="spellEnd"/>
-      <w:r>
-        <w:t xml:space="preserve"> que exibe produtos com estoque acima de um valor mínimo. Se não houver produtos suficientes, lance uma exceção. Utilize um </w:t>
+        <w:t xml:space="preserve">: Crie uma procedure chamada listar_produtos_em_estoque_minimo que exibe produtos com estoque acima de um valor mínimo. Se não houver produtos suficientes, lance uma exceção. Utilize um </w:t>
       </w:r>
       <w:r>
         <w:rPr>
@@ -1396,15 +1266,7 @@
         <w:t>JOIN</w:t>
       </w:r>
       <w:r>
-        <w:t xml:space="preserve">: Use LEFT JOIN entre produto e </w:t>
-      </w:r>
-      <w:proofErr w:type="spellStart"/>
-      <w:r>
-        <w:t>estoque_produto</w:t>
-      </w:r>
-      <w:proofErr w:type="spellEnd"/>
-      <w:r>
-        <w:t>.</w:t>
+        <w:t>: Use LEFT JOIN entre produto e estoque_produto.</w:t>
       </w:r>
     </w:p>
     <w:p>
@@ -1447,6 +1309,65 @@
     </w:p>
     <w:p>
       <w:pPr>
+        <w:ind w:left="720"/>
+        <w:jc w:val="both"/>
+      </w:pPr>
+      <w:r>
+        <w:rPr>
+          <w:b/>
+          <w:bCs/>
+        </w:rPr>
+        <w:t>R</w:t>
+      </w:r>
+      <w:r>
+        <w:t>:</w:t>
+      </w:r>
+      <w:r>
+        <w:rPr>
+          <w:noProof/>
+        </w:rPr>
+        <w:t xml:space="preserve"> </w:t>
+      </w:r>
+      <w:r>
+        <w:drawing>
+          <wp:inline distT="0" distB="0" distL="0" distR="0" wp14:anchorId="74156CCF" wp14:editId="67DE12CD">
+            <wp:extent cx="5400040" cy="1677035"/>
+            <wp:effectExtent l="0" t="0" r="0" b="0"/>
+            <wp:docPr id="1887968025" name="Imagem 1" descr="Interface gráfica do usuário, Texto, Aplicativo, Email&#10;&#10;Descrição gerada automaticamente"/>
+            <wp:cNvGraphicFramePr>
+              <a:graphicFrameLocks xmlns:a="http://schemas.openxmlformats.org/drawingml/2006/main" noChangeAspect="1"/>
+            </wp:cNvGraphicFramePr>
+            <a:graphic xmlns:a="http://schemas.openxmlformats.org/drawingml/2006/main">
+              <a:graphicData uri="http://schemas.openxmlformats.org/drawingml/2006/picture">
+                <pic:pic xmlns:pic="http://schemas.openxmlformats.org/drawingml/2006/picture">
+                  <pic:nvPicPr>
+                    <pic:cNvPr id="1887968025" name="Imagem 1" descr="Interface gráfica do usuário, Texto, Aplicativo, Email&#10;&#10;Descrição gerada automaticamente"/>
+                    <pic:cNvPicPr/>
+                  </pic:nvPicPr>
+                  <pic:blipFill>
+                    <a:blip r:embed="rId10"/>
+                    <a:stretch>
+                      <a:fillRect/>
+                    </a:stretch>
+                  </pic:blipFill>
+                  <pic:spPr>
+                    <a:xfrm>
+                      <a:off x="0" y="0"/>
+                      <a:ext cx="5400040" cy="1677035"/>
+                    </a:xfrm>
+                    <a:prstGeom prst="rect">
+                      <a:avLst/>
+                    </a:prstGeom>
+                  </pic:spPr>
+                </pic:pic>
+              </a:graphicData>
+            </a:graphic>
+          </wp:inline>
+        </w:drawing>
+      </w:r>
+    </w:p>
+    <w:p>
+      <w:pPr>
         <w:jc w:val="both"/>
       </w:pPr>
       <w:r>
@@ -1479,20 +1400,7 @@
         <w:t>Descrição</w:t>
       </w:r>
       <w:r>
-        <w:t xml:space="preserve">: Desenvolva uma função chamada </w:t>
-      </w:r>
-      <w:proofErr w:type="spellStart"/>
-      <w:proofErr w:type="gramStart"/>
-      <w:r>
-        <w:t>media</w:t>
-      </w:r>
-      <w:proofErr w:type="gramEnd"/>
-      <w:r>
-        <w:t>_desconto_pedido</w:t>
-      </w:r>
-      <w:proofErr w:type="spellEnd"/>
-      <w:r>
-        <w:t xml:space="preserve"> que calcula a média dos descontos aplicados aos pedidos de um cliente. Lance uma exceção caso o cliente não tenha descontos aplicados. Utilize um </w:t>
+        <w:t xml:space="preserve">: Desenvolva uma função chamada media_desconto_pedido que calcula a média dos descontos aplicados aos pedidos de um cliente. Lance uma exceção caso o cliente não tenha descontos aplicados. Utilize um </w:t>
       </w:r>
       <w:r>
         <w:rPr>
@@ -1565,15 +1473,7 @@
         <w:t>JOIN</w:t>
       </w:r>
       <w:r>
-        <w:t xml:space="preserve">: Use INNER JOIN entre pedido e </w:t>
-      </w:r>
-      <w:proofErr w:type="spellStart"/>
-      <w:r>
-        <w:t>historico_pedido</w:t>
-      </w:r>
-      <w:proofErr w:type="spellEnd"/>
-      <w:r>
-        <w:t>.</w:t>
+        <w:t>: Use INNER JOIN entre pedido e historico_pedido.</w:t>
       </w:r>
     </w:p>
     <w:p>
@@ -1616,6 +1516,62 @@
     </w:p>
     <w:p>
       <w:pPr>
+        <w:ind w:left="720"/>
+        <w:jc w:val="both"/>
+      </w:pPr>
+      <w:r>
+        <w:rPr>
+          <w:b/>
+          <w:bCs/>
+        </w:rPr>
+        <w:t>R</w:t>
+      </w:r>
+      <w:r>
+        <w:t>:</w:t>
+      </w:r>
+      <w:r>
+        <w:t xml:space="preserve"> </w:t>
+      </w:r>
+      <w:r>
+        <w:drawing>
+          <wp:inline distT="0" distB="0" distL="0" distR="0" wp14:anchorId="19D19BCC" wp14:editId="0D5D99DB">
+            <wp:extent cx="5400040" cy="1590040"/>
+            <wp:effectExtent l="0" t="0" r="0" b="0"/>
+            <wp:docPr id="1444864695" name="Imagem 1" descr="Interface gráfica do usuário, Texto, Aplicativo, Email&#10;&#10;Descrição gerada automaticamente"/>
+            <wp:cNvGraphicFramePr>
+              <a:graphicFrameLocks xmlns:a="http://schemas.openxmlformats.org/drawingml/2006/main" noChangeAspect="1"/>
+            </wp:cNvGraphicFramePr>
+            <a:graphic xmlns:a="http://schemas.openxmlformats.org/drawingml/2006/main">
+              <a:graphicData uri="http://schemas.openxmlformats.org/drawingml/2006/picture">
+                <pic:pic xmlns:pic="http://schemas.openxmlformats.org/drawingml/2006/picture">
+                  <pic:nvPicPr>
+                    <pic:cNvPr id="1444864695" name="Imagem 1" descr="Interface gráfica do usuário, Texto, Aplicativo, Email&#10;&#10;Descrição gerada automaticamente"/>
+                    <pic:cNvPicPr/>
+                  </pic:nvPicPr>
+                  <pic:blipFill>
+                    <a:blip r:embed="rId11"/>
+                    <a:stretch>
+                      <a:fillRect/>
+                    </a:stretch>
+                  </pic:blipFill>
+                  <pic:spPr>
+                    <a:xfrm>
+                      <a:off x="0" y="0"/>
+                      <a:ext cx="5400040" cy="1590040"/>
+                    </a:xfrm>
+                    <a:prstGeom prst="rect">
+                      <a:avLst/>
+                    </a:prstGeom>
+                  </pic:spPr>
+                </pic:pic>
+              </a:graphicData>
+            </a:graphic>
+          </wp:inline>
+        </w:drawing>
+      </w:r>
+    </w:p>
+    <w:p>
+      <w:pPr>
         <w:jc w:val="both"/>
       </w:pPr>
       <w:r>
@@ -1633,6 +1589,7 @@
         <w:jc w:val="both"/>
       </w:pPr>
       <w:r>
+        <w:lastRenderedPageBreak/>
         <w:t>Questão 7: Procedure para Atualizar Estoque de Produtos com Exceções</w:t>
       </w:r>
     </w:p>
@@ -1648,15 +1605,7 @@
         <w:t>Descrição</w:t>
       </w:r>
       <w:r>
-        <w:t xml:space="preserve">: Crie uma procedure chamada </w:t>
-      </w:r>
-      <w:proofErr w:type="spellStart"/>
-      <w:r>
-        <w:t>atualizar_estoque_produto</w:t>
-      </w:r>
-      <w:proofErr w:type="spellEnd"/>
-      <w:r>
-        <w:t xml:space="preserve"> que recebe o código de um produto e a quantidade a ser adicionada. Caso a quantidade final seja negativa, ajuste para zero e lance uma exceção. Utilize um </w:t>
+        <w:t xml:space="preserve">: Crie uma procedure chamada atualizar_estoque_produto que recebe o código de um produto e a quantidade a ser adicionada. Caso a quantidade final seja negativa, ajuste para zero e lance uma exceção. Utilize um </w:t>
       </w:r>
       <w:r>
         <w:rPr>
@@ -1729,15 +1678,7 @@
         <w:t>JOIN</w:t>
       </w:r>
       <w:r>
-        <w:t xml:space="preserve">: Use INNER JOIN entre produto e </w:t>
-      </w:r>
-      <w:proofErr w:type="spellStart"/>
-      <w:r>
-        <w:t>estoque_produto</w:t>
-      </w:r>
-      <w:proofErr w:type="spellEnd"/>
-      <w:r>
-        <w:t>.</w:t>
+        <w:t>: Use INNER JOIN entre produto e estoque_produto.</w:t>
       </w:r>
     </w:p>
     <w:p>
@@ -1780,6 +1721,62 @@
     </w:p>
     <w:p>
       <w:pPr>
+        <w:ind w:left="720"/>
+        <w:jc w:val="both"/>
+      </w:pPr>
+      <w:r>
+        <w:rPr>
+          <w:b/>
+          <w:bCs/>
+        </w:rPr>
+        <w:t>R</w:t>
+      </w:r>
+      <w:r>
+        <w:t>:</w:t>
+      </w:r>
+      <w:r>
+        <w:t xml:space="preserve"> </w:t>
+      </w:r>
+      <w:r>
+        <w:drawing>
+          <wp:inline distT="0" distB="0" distL="0" distR="0" wp14:anchorId="181E2F9E" wp14:editId="4E616A13">
+            <wp:extent cx="5400040" cy="1751965"/>
+            <wp:effectExtent l="0" t="0" r="0" b="635"/>
+            <wp:docPr id="1331805114" name="Imagem 1" descr="Interface gráfica do usuário, Texto, Aplicativo, Email&#10;&#10;Descrição gerada automaticamente"/>
+            <wp:cNvGraphicFramePr>
+              <a:graphicFrameLocks xmlns:a="http://schemas.openxmlformats.org/drawingml/2006/main" noChangeAspect="1"/>
+            </wp:cNvGraphicFramePr>
+            <a:graphic xmlns:a="http://schemas.openxmlformats.org/drawingml/2006/main">
+              <a:graphicData uri="http://schemas.openxmlformats.org/drawingml/2006/picture">
+                <pic:pic xmlns:pic="http://schemas.openxmlformats.org/drawingml/2006/picture">
+                  <pic:nvPicPr>
+                    <pic:cNvPr id="1331805114" name="Imagem 1" descr="Interface gráfica do usuário, Texto, Aplicativo, Email&#10;&#10;Descrição gerada automaticamente"/>
+                    <pic:cNvPicPr/>
+                  </pic:nvPicPr>
+                  <pic:blipFill>
+                    <a:blip r:embed="rId12"/>
+                    <a:stretch>
+                      <a:fillRect/>
+                    </a:stretch>
+                  </pic:blipFill>
+                  <pic:spPr>
+                    <a:xfrm>
+                      <a:off x="0" y="0"/>
+                      <a:ext cx="5400040" cy="1751965"/>
+                    </a:xfrm>
+                    <a:prstGeom prst="rect">
+                      <a:avLst/>
+                    </a:prstGeom>
+                  </pic:spPr>
+                </pic:pic>
+              </a:graphicData>
+            </a:graphic>
+          </wp:inline>
+        </w:drawing>
+      </w:r>
+    </w:p>
+    <w:p>
+      <w:pPr>
         <w:jc w:val="both"/>
       </w:pPr>
       <w:r>
@@ -1812,20 +1809,7 @@
         <w:t>Descrição</w:t>
       </w:r>
       <w:r>
-        <w:t xml:space="preserve">: Desenvolva uma função chamada </w:t>
-      </w:r>
-      <w:proofErr w:type="spellStart"/>
-      <w:proofErr w:type="gramStart"/>
-      <w:r>
-        <w:t>media</w:t>
-      </w:r>
-      <w:proofErr w:type="gramEnd"/>
-      <w:r>
-        <w:t>_itens_por_pedido</w:t>
-      </w:r>
-      <w:proofErr w:type="spellEnd"/>
-      <w:r>
-        <w:t xml:space="preserve"> que calcula a média de itens nos pedidos de um cliente. Lance uma exceção caso o cliente não tenha pedidos. Use um </w:t>
+        <w:t xml:space="preserve">: Desenvolva uma função chamada media_itens_por_pedido que calcula a média de itens nos pedidos de um cliente. Lance uma exceção caso o cliente não tenha pedidos. Use um </w:t>
       </w:r>
       <w:r>
         <w:rPr>
@@ -1876,7 +1860,6 @@
           <w:b/>
           <w:bCs/>
         </w:rPr>
-        <w:lastRenderedPageBreak/>
         <w:t>Exceção</w:t>
       </w:r>
       <w:r>
@@ -1906,35 +1889,7 @@
         <w:rPr>
           <w:lang w:val="en-US"/>
         </w:rPr>
-        <w:t xml:space="preserve">: Use INNER JOIN entre </w:t>
-      </w:r>
-      <w:proofErr w:type="spellStart"/>
-      <w:r>
-        <w:rPr>
-          <w:lang w:val="en-US"/>
-        </w:rPr>
-        <w:t>cliente</w:t>
-      </w:r>
-      <w:proofErr w:type="spellEnd"/>
-      <w:r>
-        <w:rPr>
-          <w:lang w:val="en-US"/>
-        </w:rPr>
-        <w:t xml:space="preserve"> e </w:t>
-      </w:r>
-      <w:proofErr w:type="spellStart"/>
-      <w:r>
-        <w:rPr>
-          <w:lang w:val="en-US"/>
-        </w:rPr>
-        <w:t>pedido</w:t>
-      </w:r>
-      <w:proofErr w:type="spellEnd"/>
-      <w:r>
-        <w:rPr>
-          <w:lang w:val="en-US"/>
-        </w:rPr>
-        <w:t>.</w:t>
+        <w:t>: Use INNER JOIN entre cliente e pedido.</w:t>
       </w:r>
     </w:p>
     <w:p>
@@ -1977,6 +1932,63 @@
     </w:p>
     <w:p>
       <w:pPr>
+        <w:ind w:left="720"/>
+        <w:jc w:val="both"/>
+      </w:pPr>
+      <w:r>
+        <w:rPr>
+          <w:b/>
+          <w:bCs/>
+        </w:rPr>
+        <w:lastRenderedPageBreak/>
+        <w:t>R</w:t>
+      </w:r>
+      <w:r>
+        <w:t>:</w:t>
+      </w:r>
+      <w:r>
+        <w:t xml:space="preserve"> </w:t>
+      </w:r>
+      <w:r>
+        <w:drawing>
+          <wp:inline distT="0" distB="0" distL="0" distR="0" wp14:anchorId="512A7206" wp14:editId="1768DABC">
+            <wp:extent cx="3562847" cy="2429214"/>
+            <wp:effectExtent l="0" t="0" r="0" b="9525"/>
+            <wp:docPr id="735250004" name="Imagem 1" descr="Interface gráfica do usuário, Texto, Aplicativo&#10;&#10;Descrição gerada automaticamente"/>
+            <wp:cNvGraphicFramePr>
+              <a:graphicFrameLocks xmlns:a="http://schemas.openxmlformats.org/drawingml/2006/main" noChangeAspect="1"/>
+            </wp:cNvGraphicFramePr>
+            <a:graphic xmlns:a="http://schemas.openxmlformats.org/drawingml/2006/main">
+              <a:graphicData uri="http://schemas.openxmlformats.org/drawingml/2006/picture">
+                <pic:pic xmlns:pic="http://schemas.openxmlformats.org/drawingml/2006/picture">
+                  <pic:nvPicPr>
+                    <pic:cNvPr id="735250004" name="Imagem 1" descr="Interface gráfica do usuário, Texto, Aplicativo&#10;&#10;Descrição gerada automaticamente"/>
+                    <pic:cNvPicPr/>
+                  </pic:nvPicPr>
+                  <pic:blipFill>
+                    <a:blip r:embed="rId13"/>
+                    <a:stretch>
+                      <a:fillRect/>
+                    </a:stretch>
+                  </pic:blipFill>
+                  <pic:spPr>
+                    <a:xfrm>
+                      <a:off x="0" y="0"/>
+                      <a:ext cx="3562847" cy="2429214"/>
+                    </a:xfrm>
+                    <a:prstGeom prst="rect">
+                      <a:avLst/>
+                    </a:prstGeom>
+                  </pic:spPr>
+                </pic:pic>
+              </a:graphicData>
+            </a:graphic>
+          </wp:inline>
+        </w:drawing>
+      </w:r>
+    </w:p>
+    <w:p>
+      <w:pPr>
         <w:jc w:val="both"/>
       </w:pPr>
       <w:r>
@@ -2009,15 +2021,7 @@
         <w:t>Descrição</w:t>
       </w:r>
       <w:r>
-        <w:t xml:space="preserve">: Crie uma procedure chamada </w:t>
-      </w:r>
-      <w:proofErr w:type="spellStart"/>
-      <w:r>
-        <w:t>listar_clientes_pedidos_acima_valor</w:t>
-      </w:r>
-      <w:proofErr w:type="spellEnd"/>
-      <w:r>
-        <w:t xml:space="preserve"> que exibe os clientes com pedidos acima de um valor especificado. Lance uma exceção se nenhum cliente for encontrado. Utilize um </w:t>
+        <w:t xml:space="preserve">: Crie uma procedure chamada listar_clientes_pedidos_acima_valor que exibe os clientes com pedidos acima de um valor especificado. Lance uma exceção se nenhum cliente for encontrado. Utilize um </w:t>
       </w:r>
       <w:r>
         <w:rPr>
@@ -2090,15 +2094,7 @@
         <w:t>JOIN</w:t>
       </w:r>
       <w:r>
-        <w:t xml:space="preserve">: Utilize INNER JOIN entre cliente e </w:t>
-      </w:r>
-      <w:proofErr w:type="spellStart"/>
-      <w:r>
-        <w:t>historico_pedido</w:t>
-      </w:r>
-      <w:proofErr w:type="spellEnd"/>
-      <w:r>
-        <w:t>.</w:t>
+        <w:t>: Utilize INNER JOIN entre cliente e historico_pedido.</w:t>
       </w:r>
     </w:p>
     <w:p>
@@ -2141,6 +2137,62 @@
     </w:p>
     <w:p>
       <w:pPr>
+        <w:ind w:left="720"/>
+        <w:jc w:val="both"/>
+      </w:pPr>
+      <w:r>
+        <w:rPr>
+          <w:b/>
+          <w:bCs/>
+        </w:rPr>
+        <w:t>R</w:t>
+      </w:r>
+      <w:r>
+        <w:t>:</w:t>
+      </w:r>
+      <w:r>
+        <w:t xml:space="preserve"> </w:t>
+      </w:r>
+      <w:r>
+        <w:drawing>
+          <wp:inline distT="0" distB="0" distL="0" distR="0" wp14:anchorId="59B95D05" wp14:editId="25192085">
+            <wp:extent cx="4439270" cy="1286054"/>
+            <wp:effectExtent l="0" t="0" r="0" b="0"/>
+            <wp:docPr id="1534415621" name="Imagem 1" descr="Interface gráfica do usuário, Texto, Aplicativo, Email&#10;&#10;Descrição gerada automaticamente"/>
+            <wp:cNvGraphicFramePr>
+              <a:graphicFrameLocks xmlns:a="http://schemas.openxmlformats.org/drawingml/2006/main" noChangeAspect="1"/>
+            </wp:cNvGraphicFramePr>
+            <a:graphic xmlns:a="http://schemas.openxmlformats.org/drawingml/2006/main">
+              <a:graphicData uri="http://schemas.openxmlformats.org/drawingml/2006/picture">
+                <pic:pic xmlns:pic="http://schemas.openxmlformats.org/drawingml/2006/picture">
+                  <pic:nvPicPr>
+                    <pic:cNvPr id="1534415621" name="Imagem 1" descr="Interface gráfica do usuário, Texto, Aplicativo, Email&#10;&#10;Descrição gerada automaticamente"/>
+                    <pic:cNvPicPr/>
+                  </pic:nvPicPr>
+                  <pic:blipFill>
+                    <a:blip r:embed="rId14"/>
+                    <a:stretch>
+                      <a:fillRect/>
+                    </a:stretch>
+                  </pic:blipFill>
+                  <pic:spPr>
+                    <a:xfrm>
+                      <a:off x="0" y="0"/>
+                      <a:ext cx="4439270" cy="1286054"/>
+                    </a:xfrm>
+                    <a:prstGeom prst="rect">
+                      <a:avLst/>
+                    </a:prstGeom>
+                  </pic:spPr>
+                </pic:pic>
+              </a:graphicData>
+            </a:graphic>
+          </wp:inline>
+        </w:drawing>
+      </w:r>
+    </w:p>
+    <w:p>
+      <w:pPr>
         <w:jc w:val="both"/>
       </w:pPr>
       <w:r>
@@ -2173,15 +2225,7 @@
         <w:t>Descrição</w:t>
       </w:r>
       <w:r>
-        <w:t xml:space="preserve">: Desenvolva uma função chamada </w:t>
-      </w:r>
-      <w:proofErr w:type="spellStart"/>
-      <w:r>
-        <w:t>calcular_estoque_tipo_produto</w:t>
-      </w:r>
-      <w:proofErr w:type="spellEnd"/>
-      <w:r>
-        <w:t xml:space="preserve"> que recebe o tipo de produto e retorna o total em estoque. Lance uma exceção se não houver produtos desse tipo em estoque. Use um </w:t>
+        <w:t xml:space="preserve">: Desenvolva uma função chamada calcular_estoque_tipo_produto que recebe o tipo de produto e retorna o total em estoque. Lance uma exceção se não houver produtos desse tipo em estoque. Use um </w:t>
       </w:r>
       <w:r>
         <w:rPr>
@@ -2232,6 +2276,7 @@
           <w:b/>
           <w:bCs/>
         </w:rPr>
+        <w:lastRenderedPageBreak/>
         <w:t>Exceção</w:t>
       </w:r>
       <w:r>
@@ -2254,15 +2299,7 @@
         <w:t>JOIN</w:t>
       </w:r>
       <w:r>
-        <w:t xml:space="preserve">: Use INNER JOIN entre produto e </w:t>
-      </w:r>
-      <w:proofErr w:type="spellStart"/>
-      <w:r>
-        <w:t>estoque_produto</w:t>
-      </w:r>
-      <w:proofErr w:type="spellEnd"/>
-      <w:r>
-        <w:t>.</w:t>
+        <w:t>: Use INNER JOIN entre produto e estoque_produto.</w:t>
       </w:r>
     </w:p>
     <w:p>
@@ -2305,11 +2342,62 @@
     </w:p>
     <w:p>
       <w:pPr>
-        <w:jc w:val="both"/>
-      </w:pPr>
+        <w:ind w:left="720"/>
+        <w:jc w:val="both"/>
+      </w:pPr>
+      <w:r>
+        <w:rPr>
+          <w:b/>
+          <w:bCs/>
+        </w:rPr>
+        <w:t>R</w:t>
+      </w:r>
+      <w:r>
+        <w:t>:</w:t>
+      </w:r>
+      <w:r>
+        <w:t xml:space="preserve"> </w:t>
+      </w:r>
+      <w:r>
+        <w:drawing>
+          <wp:inline distT="0" distB="0" distL="0" distR="0" wp14:anchorId="638B7557" wp14:editId="369C99BA">
+            <wp:extent cx="5400040" cy="2239645"/>
+            <wp:effectExtent l="0" t="0" r="0" b="8255"/>
+            <wp:docPr id="887099098" name="Imagem 1" descr="Interface gráfica do usuário, Texto, Aplicativo, chat ou mensagem de texto, Email&#10;&#10;Descrição gerada automaticamente"/>
+            <wp:cNvGraphicFramePr>
+              <a:graphicFrameLocks xmlns:a="http://schemas.openxmlformats.org/drawingml/2006/main" noChangeAspect="1"/>
+            </wp:cNvGraphicFramePr>
+            <a:graphic xmlns:a="http://schemas.openxmlformats.org/drawingml/2006/main">
+              <a:graphicData uri="http://schemas.openxmlformats.org/drawingml/2006/picture">
+                <pic:pic xmlns:pic="http://schemas.openxmlformats.org/drawingml/2006/picture">
+                  <pic:nvPicPr>
+                    <pic:cNvPr id="887099098" name="Imagem 1" descr="Interface gráfica do usuário, Texto, Aplicativo, chat ou mensagem de texto, Email&#10;&#10;Descrição gerada automaticamente"/>
+                    <pic:cNvPicPr/>
+                  </pic:nvPicPr>
+                  <pic:blipFill>
+                    <a:blip r:embed="rId15"/>
+                    <a:stretch>
+                      <a:fillRect/>
+                    </a:stretch>
+                  </pic:blipFill>
+                  <pic:spPr>
+                    <a:xfrm>
+                      <a:off x="0" y="0"/>
+                      <a:ext cx="5400040" cy="2239645"/>
+                    </a:xfrm>
+                    <a:prstGeom prst="rect">
+                      <a:avLst/>
+                    </a:prstGeom>
+                  </pic:spPr>
+                </pic:pic>
+              </a:graphicData>
+            </a:graphic>
+          </wp:inline>
+        </w:drawing>
+      </w:r>
     </w:p>
     <w:sectPr>
-      <w:headerReference w:type="default" r:id="rId10"/>
+      <w:headerReference w:type="default" r:id="rId16"/>
       <w:pgSz w:w="11906" w:h="16838"/>
       <w:pgMar w:top="1417" w:right="1701" w:bottom="1417" w:left="1701" w:header="708" w:footer="708" w:gutter="0"/>
       <w:cols w:space="708"/>
@@ -2437,10 +2525,10 @@
                 <v:path o:extrusionok="f" gradientshapeok="t" o:connecttype="rect"/>
                 <o:lock v:ext="edit" aspectratio="t"/>
               </v:shapetype>
-              <v:shape id="_x0000_i1034" type="#_x0000_t75" alt="" style="width:86.4pt;height:57.6pt;mso-width-percent:0;mso-height-percent:0;mso-width-percent:0;mso-height-percent:0">
+              <v:shape id="_x0000_i1034" type="#_x0000_t75" alt="" style="width:86.25pt;height:57.75pt;mso-width-percent:0;mso-height-percent:0;mso-width-percent:0;mso-height-percent:0">
                 <v:imagedata r:id="rId1" o:title=""/>
               </v:shape>
-              <o:OLEObject Type="Embed" ProgID="PBrush" ShapeID="_x0000_i1034" DrawAspect="Content" ObjectID="_1792474636" r:id="rId2"/>
+              <o:OLEObject Type="Embed" ProgID="PBrush" ShapeID="_x0000_i1034" DrawAspect="Content" ObjectID="_1792475131" r:id="rId2"/>
             </w:object>
           </w:r>
         </w:p>
@@ -2499,36 +2587,19 @@
               <w:bCs/>
             </w:rPr>
           </w:pPr>
-          <w:proofErr w:type="spellStart"/>
           <w:r>
             <w:rPr>
               <w:b/>
               <w:bCs/>
             </w:rPr>
-            <w:t>Check</w:t>
-          </w:r>
-          <w:proofErr w:type="spellEnd"/>
-          <w:r>
-            <w:rPr>
-              <w:b/>
-              <w:bCs/>
-            </w:rPr>
-            <w:t xml:space="preserve"> Point </w:t>
+            <w:t xml:space="preserve">Check Point </w:t>
           </w:r>
           <w:r>
             <w:rPr>
               <w:b/>
               <w:bCs/>
             </w:rPr>
-            <w:t xml:space="preserve">3 </w:t>
-          </w:r>
-          <w:proofErr w:type="gramStart"/>
-          <w:r>
-            <w:rPr>
-              <w:b/>
-              <w:bCs/>
-            </w:rPr>
-            <w:t>–</w:t>
+            <w:t>3 –</w:t>
           </w:r>
           <w:r>
             <w:rPr>
@@ -2551,7 +2622,6 @@
             </w:rPr>
             <w:t>2</w:t>
           </w:r>
-          <w:proofErr w:type="gramEnd"/>
           <w:r>
             <w:rPr>
               <w:b/>

</xml_diff>